<commit_message>
Consertando Erro de Branch
GDD arumado finalmente
</commit_message>
<xml_diff>
--- a/documents/gameDesign/GameDesignAlfa.docx
+++ b/documents/gameDesign/GameDesignAlfa.docx
@@ -311,7 +311,21 @@
         <w:rPr>
           <w:rFonts w:ascii="Arial" w:eastAsia="Arial" w:hAnsi="Arial" w:cs="Arial"/>
         </w:rPr>
-        <w:t xml:space="preserve"> utilizando a plataforma webGL e para os sistemas operacionais Windows e MAC OS X.</w:t>
+        <w:t xml:space="preserve"> utilizando a plataforma </w:t>
+      </w:r>
+      <w:proofErr w:type="spellStart"/>
+      <w:r>
+        <w:rPr>
+          <w:rFonts w:ascii="Arial" w:eastAsia="Arial" w:hAnsi="Arial" w:cs="Arial"/>
+        </w:rPr>
+        <w:t>webGL</w:t>
+      </w:r>
+      <w:proofErr w:type="spellEnd"/>
+      <w:r>
+        <w:rPr>
+          <w:rFonts w:ascii="Arial" w:eastAsia="Arial" w:hAnsi="Arial" w:cs="Arial"/>
+        </w:rPr>
+        <w:t xml:space="preserve"> e para os sistemas operacionais Windows e MAC OS X.</w:t>
       </w:r>
     </w:p>
     <w:p>
@@ -344,8 +358,6 @@
           <w:rFonts w:ascii="Arial" w:hAnsi="Arial" w:cs="Arial"/>
         </w:rPr>
       </w:pPr>
-      <w:bookmarkStart w:id="5" w:name="_GoBack"/>
-      <w:bookmarkEnd w:id="5"/>
       <w:r>
         <w:rPr>
           <w:rFonts w:ascii="Arial" w:eastAsia="Arial" w:hAnsi="Arial" w:cs="Arial"/>
@@ -624,44 +636,18 @@
           <w:sz w:val="24"/>
           <w:szCs w:val="24"/>
         </w:rPr>
-        <w:t>1.2.4. Look &amp; Feel</w:t>
-      </w:r>
-    </w:p>
-    <w:p>
-      <w:pPr>
-        <w:spacing w:before="120" w:after="120" w:line="360" w:lineRule="auto"/>
-        <w:jc w:val="both"/>
-        <w:rPr>
-          <w:rFonts w:ascii="Arial" w:hAnsi="Arial" w:cs="Arial"/>
-        </w:rPr>
-      </w:pPr>
-    </w:p>
-    <w:p>
-      <w:pPr>
-        <w:spacing w:line="360" w:lineRule="auto"/>
-        <w:rPr>
-          <w:rFonts w:ascii="Arial" w:hAnsi="Arial" w:cs="Arial"/>
-        </w:rPr>
-      </w:pPr>
-      <w:r>
-        <w:rPr>
-          <w:rFonts w:ascii="Arial" w:hAnsi="Arial" w:cs="Arial"/>
-        </w:rPr>
-        <w:br w:type="page"/>
-      </w:r>
-    </w:p>
-    <w:p>
-      <w:pPr>
-        <w:pStyle w:val="Ttulo1"/>
-        <w:spacing w:before="120" w:after="120" w:line="360" w:lineRule="auto"/>
-        <w:jc w:val="both"/>
-        <w:rPr>
+        <w:t xml:space="preserve">1.2.4. Look &amp; </w:t>
+      </w:r>
+      <w:proofErr w:type="spellStart"/>
+      <w:r>
+        <w:rPr>
+          <w:rFonts w:ascii="Arial" w:eastAsia="Arial" w:hAnsi="Arial" w:cs="Arial"/>
           <w:sz w:val="24"/>
           <w:szCs w:val="24"/>
         </w:rPr>
-      </w:pPr>
-      <w:bookmarkStart w:id="6" w:name="h.tyjcwt" w:colFirst="0" w:colLast="0"/>
-      <w:bookmarkEnd w:id="6"/>
+        <w:t>Feel</w:t>
+      </w:r>
+      <w:proofErr w:type="spellEnd"/>
     </w:p>
     <w:p>
       <w:pPr>
@@ -671,6 +657,20 @@
           <w:rFonts w:ascii="Arial" w:hAnsi="Arial" w:cs="Arial"/>
         </w:rPr>
       </w:pPr>
+    </w:p>
+    <w:p>
+      <w:pPr>
+        <w:spacing w:line="360" w:lineRule="auto"/>
+        <w:rPr>
+          <w:rFonts w:ascii="Arial" w:hAnsi="Arial" w:cs="Arial"/>
+        </w:rPr>
+      </w:pPr>
+      <w:r>
+        <w:rPr>
+          <w:rFonts w:ascii="Arial" w:hAnsi="Arial" w:cs="Arial"/>
+        </w:rPr>
+        <w:br w:type="page"/>
+      </w:r>
     </w:p>
     <w:p>
       <w:pPr>
@@ -682,12 +682,50 @@
           <w:szCs w:val="24"/>
         </w:rPr>
       </w:pPr>
-      <w:r>
+      <w:bookmarkStart w:id="5" w:name="h.tyjcwt" w:colFirst="0" w:colLast="0"/>
+      <w:bookmarkEnd w:id="5"/>
+    </w:p>
+    <w:p>
+      <w:pPr>
+        <w:spacing w:before="120" w:after="120" w:line="360" w:lineRule="auto"/>
+        <w:jc w:val="both"/>
+        <w:rPr>
+          <w:rFonts w:ascii="Arial" w:hAnsi="Arial" w:cs="Arial"/>
+        </w:rPr>
+      </w:pPr>
+    </w:p>
+    <w:p>
+      <w:pPr>
+        <w:pStyle w:val="Ttulo1"/>
+        <w:spacing w:before="120" w:after="120" w:line="360" w:lineRule="auto"/>
+        <w:jc w:val="both"/>
         <w:rPr>
           <w:sz w:val="24"/>
           <w:szCs w:val="24"/>
         </w:rPr>
-        <w:t xml:space="preserve">2. Gameplay </w:t>
+      </w:pPr>
+      <w:r>
+        <w:rPr>
+          <w:sz w:val="24"/>
+          <w:szCs w:val="24"/>
+        </w:rPr>
+        <w:t xml:space="preserve">2. </w:t>
+      </w:r>
+      <w:proofErr w:type="spellStart"/>
+      <w:r>
+        <w:rPr>
+          <w:sz w:val="24"/>
+          <w:szCs w:val="24"/>
+        </w:rPr>
+        <w:t>Gameplay</w:t>
+      </w:r>
+      <w:proofErr w:type="spellEnd"/>
+      <w:r>
+        <w:rPr>
+          <w:sz w:val="24"/>
+          <w:szCs w:val="24"/>
+        </w:rPr>
+        <w:t xml:space="preserve"> </w:t>
       </w:r>
     </w:p>
     <w:p>
@@ -775,55 +813,16 @@
           <w:sz w:val="24"/>
           <w:szCs w:val="24"/>
         </w:rPr>
-        <w:t xml:space="preserve">Iinformação </w:t>
-      </w:r>
-    </w:p>
-    <w:p>
-      <w:pPr>
-        <w:pStyle w:val="Ttulo3"/>
-        <w:numPr>
-          <w:ilvl w:val="0"/>
-          <w:numId w:val="14"/>
-        </w:numPr>
-        <w:spacing w:after="120" w:line="360" w:lineRule="auto"/>
-        <w:ind w:hanging="360"/>
-        <w:jc w:val="both"/>
-        <w:rPr>
-          <w:rFonts w:ascii="Arial" w:hAnsi="Arial" w:cs="Arial"/>
+        <w:t>I</w:t>
+      </w:r>
+      <w:r>
+        <w:rPr>
+          <w:rFonts w:ascii="Arial" w:eastAsia="Arial" w:hAnsi="Arial" w:cs="Arial"/>
           <w:b w:val="0"/>
           <w:sz w:val="24"/>
           <w:szCs w:val="24"/>
         </w:rPr>
-      </w:pPr>
-      <w:r>
-        <w:rPr>
-          <w:rFonts w:ascii="Arial" w:eastAsia="Arial" w:hAnsi="Arial" w:cs="Arial"/>
-          <w:b w:val="0"/>
-          <w:sz w:val="24"/>
-          <w:szCs w:val="24"/>
-        </w:rPr>
-        <w:t>Conquistas</w:t>
-      </w:r>
-    </w:p>
-    <w:p>
-      <w:pPr>
-        <w:numPr>
-          <w:ilvl w:val="0"/>
-          <w:numId w:val="14"/>
-        </w:numPr>
-        <w:spacing w:line="360" w:lineRule="auto"/>
-        <w:ind w:hanging="360"/>
-        <w:contextualSpacing/>
-        <w:jc w:val="both"/>
-        <w:rPr>
-          <w:rFonts w:ascii="Arial" w:hAnsi="Arial" w:cs="Arial"/>
-        </w:rPr>
-      </w:pPr>
-      <w:r>
-        <w:rPr>
-          <w:rFonts w:ascii="Arial" w:eastAsia="Arial" w:hAnsi="Arial" w:cs="Arial"/>
-        </w:rPr>
-        <w:t>As conquistas serão progressivas e evolutivas logo se o jogador atinge determinada conquista uma semelhante porém mais difícil é liberada até que o jogador conclua a todas as conquistas do jogo.</w:t>
+        <w:t xml:space="preserve">nformação </w:t>
       </w:r>
     </w:p>
     <w:p>
@@ -843,7 +842,15 @@
           <w:sz w:val="24"/>
           <w:szCs w:val="24"/>
         </w:rPr>
-        <w:t>2.3. Objetivos do jogo</w:t>
+        <w:t>2.3. Objetivo</w:t>
+      </w:r>
+      <w:r>
+        <w:rPr>
+          <w:rFonts w:ascii="Arial" w:eastAsia="Arial" w:hAnsi="Arial" w:cs="Arial"/>
+          <w:sz w:val="24"/>
+          <w:szCs w:val="24"/>
+        </w:rPr>
+        <w:t xml:space="preserve"> do jogo</w:t>
       </w:r>
     </w:p>
     <w:p>
@@ -857,29 +864,12 @@
           <w:szCs w:val="24"/>
         </w:rPr>
       </w:pPr>
-    </w:p>
-    <w:p>
-      <w:pPr>
-        <w:pStyle w:val="Ttulo3"/>
-        <w:numPr>
-          <w:ilvl w:val="2"/>
-          <w:numId w:val="9"/>
-        </w:numPr>
-        <w:spacing w:after="120" w:line="360" w:lineRule="auto"/>
-        <w:ind w:firstLine="851"/>
-        <w:jc w:val="both"/>
-        <w:rPr>
-          <w:rFonts w:ascii="Arial" w:hAnsi="Arial" w:cs="Arial"/>
+      <w:r>
+        <w:rPr>
+          <w:rFonts w:ascii="Arial" w:eastAsia="Arial" w:hAnsi="Arial" w:cs="Arial"/>
           <w:sz w:val="24"/>
           <w:szCs w:val="24"/>
         </w:rPr>
-      </w:pPr>
-      <w:r>
-        <w:rPr>
-          <w:rFonts w:ascii="Arial" w:eastAsia="Arial" w:hAnsi="Arial" w:cs="Arial"/>
-          <w:sz w:val="24"/>
-          <w:szCs w:val="24"/>
-        </w:rPr>
         <w:t>2.4. Fluxo de jogo</w:t>
       </w:r>
     </w:p>
@@ -900,12 +890,7 @@
     </w:p>
     <w:p>
       <w:pPr>
-        <w:numPr>
-          <w:ilvl w:val="0"/>
-          <w:numId w:val="11"/>
-        </w:numPr>
         <w:spacing w:after="120" w:line="360" w:lineRule="auto"/>
-        <w:ind w:hanging="360"/>
         <w:contextualSpacing/>
         <w:jc w:val="both"/>
         <w:rPr>
@@ -989,8 +974,7 @@
     </w:p>
     <w:p>
       <w:pPr>
-        <w:spacing w:before="120" w:after="120" w:line="360" w:lineRule="auto"/>
-        <w:ind w:firstLine="360"/>
+        <w:spacing w:line="360" w:lineRule="auto"/>
         <w:jc w:val="both"/>
         <w:rPr>
           <w:rFonts w:ascii="Arial" w:hAnsi="Arial" w:cs="Arial"/>
@@ -1005,10 +989,17 @@
           <w:rFonts w:ascii="Arial" w:hAnsi="Arial" w:cs="Arial"/>
         </w:rPr>
       </w:pPr>
-    </w:p>
-    <w:p>
-      <w:pPr>
-        <w:spacing w:line="360" w:lineRule="auto"/>
+      <w:r>
+        <w:rPr>
+          <w:rFonts w:ascii="Arial" w:eastAsia="Arial" w:hAnsi="Arial" w:cs="Arial"/>
+          <w:b/>
+        </w:rPr>
+        <w:t>2.6 – Projeto de Interface</w:t>
+      </w:r>
+    </w:p>
+    <w:p>
+      <w:pPr>
+        <w:spacing w:before="120" w:after="120" w:line="360" w:lineRule="auto"/>
         <w:jc w:val="both"/>
         <w:rPr>
           <w:rFonts w:ascii="Arial" w:hAnsi="Arial" w:cs="Arial"/>
@@ -1019,23 +1010,6 @@
           <w:rFonts w:ascii="Arial" w:eastAsia="Arial" w:hAnsi="Arial" w:cs="Arial"/>
           <w:b/>
         </w:rPr>
-        <w:t>2.6 – Projeto de Interface</w:t>
-      </w:r>
-    </w:p>
-    <w:p>
-      <w:pPr>
-        <w:spacing w:before="120" w:after="120" w:line="360" w:lineRule="auto"/>
-        <w:jc w:val="both"/>
-        <w:rPr>
-          <w:rFonts w:ascii="Arial" w:hAnsi="Arial" w:cs="Arial"/>
-        </w:rPr>
-      </w:pPr>
-      <w:r>
-        <w:rPr>
-          <w:rFonts w:ascii="Arial" w:eastAsia="Arial" w:hAnsi="Arial" w:cs="Arial"/>
-          <w:b/>
-        </w:rPr>
-        <w:lastRenderedPageBreak/>
         <w:t>2.6.1. Sistema Visual</w:t>
       </w:r>
     </w:p>
@@ -1059,7 +1033,21 @@
         <w:rPr>
           <w:rFonts w:ascii="Arial" w:eastAsia="Arial" w:hAnsi="Arial" w:cs="Arial"/>
         </w:rPr>
-        <w:t>HUD (Head-Up Display): Serão mostrados todos os botões de acesso aos menus do jogo (Empreendimentos, Conquistas e Opções). Também será mostrado o índice de sustentabilidade, sua barra de progresso e o dinheiro do jogador.</w:t>
+        <w:t>HUD (Head-</w:t>
+      </w:r>
+      <w:proofErr w:type="spellStart"/>
+      <w:r>
+        <w:rPr>
+          <w:rFonts w:ascii="Arial" w:eastAsia="Arial" w:hAnsi="Arial" w:cs="Arial"/>
+        </w:rPr>
+        <w:t>Up</w:t>
+      </w:r>
+      <w:proofErr w:type="spellEnd"/>
+      <w:r>
+        <w:rPr>
+          <w:rFonts w:ascii="Arial" w:eastAsia="Arial" w:hAnsi="Arial" w:cs="Arial"/>
+        </w:rPr>
+        <w:t xml:space="preserve"> Display): </w:t>
       </w:r>
     </w:p>
     <w:p>
@@ -1105,7 +1093,20 @@
         <w:rPr>
           <w:rFonts w:ascii="Arial" w:eastAsia="Arial" w:hAnsi="Arial" w:cs="Arial"/>
         </w:rPr>
-        <w:t xml:space="preserve">Existe ainda um espaço retangular fixo no fundo da tela para a interface de mensagens ao jogador. </w:t>
+        <w:lastRenderedPageBreak/>
+        <w:t xml:space="preserve">Existe ainda um espaço retangular fixo </w:t>
+      </w:r>
+      <w:r>
+        <w:rPr>
+          <w:rFonts w:ascii="Arial" w:eastAsia="Arial" w:hAnsi="Arial" w:cs="Arial"/>
+        </w:rPr>
+        <w:t>a direita</w:t>
+      </w:r>
+      <w:r>
+        <w:rPr>
+          <w:rFonts w:ascii="Arial" w:eastAsia="Arial" w:hAnsi="Arial" w:cs="Arial"/>
+        </w:rPr>
+        <w:t xml:space="preserve"> da tela para a interface de mensagens ao jogador. </w:t>
       </w:r>
     </w:p>
     <w:p>
@@ -1230,11 +1231,19 @@
           <w:rFonts w:ascii="Arial" w:eastAsia="Arial" w:hAnsi="Arial" w:cs="Arial"/>
         </w:rPr>
       </w:pPr>
-      <w:r>
-        <w:rPr>
-          <w:rFonts w:ascii="Arial" w:eastAsia="Arial" w:hAnsi="Arial" w:cs="Arial"/>
-        </w:rPr>
-        <w:t>Iníciar novo jogo;</w:t>
+      <w:proofErr w:type="spellStart"/>
+      <w:r>
+        <w:rPr>
+          <w:rFonts w:ascii="Arial" w:eastAsia="Arial" w:hAnsi="Arial" w:cs="Arial"/>
+        </w:rPr>
+        <w:t>Iníciar</w:t>
+      </w:r>
+      <w:proofErr w:type="spellEnd"/>
+      <w:r>
+        <w:rPr>
+          <w:rFonts w:ascii="Arial" w:eastAsia="Arial" w:hAnsi="Arial" w:cs="Arial"/>
+        </w:rPr>
+        <w:t xml:space="preserve"> novo jogo;</w:t>
       </w:r>
     </w:p>
     <w:p>
@@ -1332,34 +1341,8 @@
         </w:rPr>
         <w:t>Adicionar/Remover Música;</w:t>
       </w:r>
-    </w:p>
-    <w:p>
-      <w:pPr>
-        <w:tabs>
-          <w:tab w:val="left" w:pos="1134"/>
-        </w:tabs>
-        <w:spacing w:after="120" w:line="360" w:lineRule="auto"/>
-        <w:ind w:left="1440"/>
-        <w:jc w:val="both"/>
-      </w:pPr>
-    </w:p>
-    <w:p>
-      <w:pPr>
-        <w:tabs>
-          <w:tab w:val="left" w:pos="1134"/>
-        </w:tabs>
-        <w:spacing w:before="120" w:after="120" w:line="360" w:lineRule="auto"/>
-        <w:jc w:val="center"/>
-      </w:pPr>
-    </w:p>
-    <w:p>
-      <w:pPr>
-        <w:tabs>
-          <w:tab w:val="left" w:pos="1134"/>
-        </w:tabs>
-        <w:spacing w:before="120" w:after="120" w:line="360" w:lineRule="auto"/>
-        <w:jc w:val="center"/>
-      </w:pPr>
+      <w:bookmarkStart w:id="6" w:name="_GoBack"/>
+      <w:bookmarkEnd w:id="6"/>
     </w:p>
     <w:p>
       <w:pPr>
@@ -1412,7 +1395,6 @@
           <w:sz w:val="22"/>
           <w:szCs w:val="22"/>
         </w:rPr>
-        <w:lastRenderedPageBreak/>
         <w:t>2.7 – Projeto de Som</w:t>
       </w:r>
     </w:p>
@@ -1600,6 +1582,7 @@
           <w:sz w:val="22"/>
           <w:szCs w:val="22"/>
         </w:rPr>
+        <w:lastRenderedPageBreak/>
         <w:t xml:space="preserve">Sons de interface  </w:t>
       </w:r>
     </w:p>
@@ -2065,7 +2048,97 @@
           <w:sz w:val="22"/>
           <w:szCs w:val="22"/>
         </w:rPr>
-        <w:t>A linguagem de programação utilizada será a C# com o compilador C# da Unity. Ela foi escolhida por ser uma linguagem orientada a objetos, altamente modularizavel e bastante robusta. Seu uso é feito através de scripts atrelados a objetos na Game Engine, que é o modelo de funcionamento de qualquer linguagem aceitada pela Engine Unity.</w:t>
+        <w:t xml:space="preserve">A linguagem de programação utilizada será a C# com o compilador C# da </w:t>
+      </w:r>
+      <w:proofErr w:type="spellStart"/>
+      <w:r>
+        <w:rPr>
+          <w:rFonts w:ascii="Arial" w:eastAsia="Arial" w:hAnsi="Arial" w:cs="Arial"/>
+          <w:sz w:val="22"/>
+          <w:szCs w:val="22"/>
+        </w:rPr>
+        <w:t>Unity</w:t>
+      </w:r>
+      <w:proofErr w:type="spellEnd"/>
+      <w:r>
+        <w:rPr>
+          <w:rFonts w:ascii="Arial" w:eastAsia="Arial" w:hAnsi="Arial" w:cs="Arial"/>
+          <w:sz w:val="22"/>
+          <w:szCs w:val="22"/>
+        </w:rPr>
+        <w:t xml:space="preserve">. Ela foi escolhida por ser uma linguagem orientada a objetos, altamente </w:t>
+      </w:r>
+      <w:proofErr w:type="spellStart"/>
+      <w:r>
+        <w:rPr>
+          <w:rFonts w:ascii="Arial" w:eastAsia="Arial" w:hAnsi="Arial" w:cs="Arial"/>
+          <w:sz w:val="22"/>
+          <w:szCs w:val="22"/>
+        </w:rPr>
+        <w:t>modularizavel</w:t>
+      </w:r>
+      <w:proofErr w:type="spellEnd"/>
+      <w:r>
+        <w:rPr>
+          <w:rFonts w:ascii="Arial" w:eastAsia="Arial" w:hAnsi="Arial" w:cs="Arial"/>
+          <w:sz w:val="22"/>
+          <w:szCs w:val="22"/>
+        </w:rPr>
+        <w:t xml:space="preserve"> e bastante robusta. Seu uso é feito através de scripts atrelados a objetos na Game </w:t>
+      </w:r>
+      <w:proofErr w:type="spellStart"/>
+      <w:r>
+        <w:rPr>
+          <w:rFonts w:ascii="Arial" w:eastAsia="Arial" w:hAnsi="Arial" w:cs="Arial"/>
+          <w:sz w:val="22"/>
+          <w:szCs w:val="22"/>
+        </w:rPr>
+        <w:t>Engine</w:t>
+      </w:r>
+      <w:proofErr w:type="spellEnd"/>
+      <w:r>
+        <w:rPr>
+          <w:rFonts w:ascii="Arial" w:eastAsia="Arial" w:hAnsi="Arial" w:cs="Arial"/>
+          <w:sz w:val="22"/>
+          <w:szCs w:val="22"/>
+        </w:rPr>
+        <w:t xml:space="preserve">, que é o modelo de funcionamento de qualquer linguagem aceitada pela </w:t>
+      </w:r>
+      <w:proofErr w:type="spellStart"/>
+      <w:r>
+        <w:rPr>
+          <w:rFonts w:ascii="Arial" w:eastAsia="Arial" w:hAnsi="Arial" w:cs="Arial"/>
+          <w:sz w:val="22"/>
+          <w:szCs w:val="22"/>
+        </w:rPr>
+        <w:t>Engine</w:t>
+      </w:r>
+      <w:proofErr w:type="spellEnd"/>
+      <w:r>
+        <w:rPr>
+          <w:rFonts w:ascii="Arial" w:eastAsia="Arial" w:hAnsi="Arial" w:cs="Arial"/>
+          <w:sz w:val="22"/>
+          <w:szCs w:val="22"/>
+        </w:rPr>
+        <w:t xml:space="preserve"> </w:t>
+      </w:r>
+      <w:proofErr w:type="spellStart"/>
+      <w:r>
+        <w:rPr>
+          <w:rFonts w:ascii="Arial" w:eastAsia="Arial" w:hAnsi="Arial" w:cs="Arial"/>
+          <w:sz w:val="22"/>
+          <w:szCs w:val="22"/>
+        </w:rPr>
+        <w:t>Unity</w:t>
+      </w:r>
+      <w:proofErr w:type="spellEnd"/>
+      <w:r>
+        <w:rPr>
+          <w:rFonts w:ascii="Arial" w:eastAsia="Arial" w:hAnsi="Arial" w:cs="Arial"/>
+          <w:sz w:val="22"/>
+          <w:szCs w:val="22"/>
+        </w:rPr>
+        <w:t>.</w:t>
       </w:r>
     </w:p>
     <w:p>
@@ -2151,7 +2224,27 @@
           <w:sz w:val="22"/>
           <w:szCs w:val="22"/>
         </w:rPr>
-        <w:t>Game Engine UNITY 5;</w:t>
+        <w:t xml:space="preserve">Game </w:t>
+      </w:r>
+      <w:proofErr w:type="spellStart"/>
+      <w:r>
+        <w:rPr>
+          <w:b w:val="0"/>
+          <w:i w:val="0"/>
+          <w:sz w:val="22"/>
+          <w:szCs w:val="22"/>
+        </w:rPr>
+        <w:t>Engine</w:t>
+      </w:r>
+      <w:proofErr w:type="spellEnd"/>
+      <w:r>
+        <w:rPr>
+          <w:b w:val="0"/>
+          <w:i w:val="0"/>
+          <w:sz w:val="22"/>
+          <w:szCs w:val="22"/>
+        </w:rPr>
+        <w:t xml:space="preserve"> UNITY 5;</w:t>
       </w:r>
     </w:p>
     <w:p>
@@ -2174,7 +2267,25 @@
           <w:sz w:val="22"/>
           <w:szCs w:val="22"/>
         </w:rPr>
-        <w:t>Mono Develop;</w:t>
+        <w:t xml:space="preserve">Mono </w:t>
+      </w:r>
+      <w:proofErr w:type="spellStart"/>
+      <w:r>
+        <w:rPr>
+          <w:rFonts w:ascii="Arial" w:eastAsia="Arial" w:hAnsi="Arial" w:cs="Arial"/>
+          <w:sz w:val="22"/>
+          <w:szCs w:val="22"/>
+        </w:rPr>
+        <w:t>Develop</w:t>
+      </w:r>
+      <w:proofErr w:type="spellEnd"/>
+      <w:r>
+        <w:rPr>
+          <w:rFonts w:ascii="Arial" w:eastAsia="Arial" w:hAnsi="Arial" w:cs="Arial"/>
+          <w:sz w:val="22"/>
+          <w:szCs w:val="22"/>
+        </w:rPr>
+        <w:t>;</w:t>
       </w:r>
     </w:p>
     <w:p>
@@ -2205,7 +2316,25 @@
           <w:sz w:val="22"/>
           <w:szCs w:val="22"/>
         </w:rPr>
-        <w:t>a compilar as versões webGL, MAC OS X</w:t>
+        <w:t xml:space="preserve">a compilar as versões </w:t>
+      </w:r>
+      <w:proofErr w:type="spellStart"/>
+      <w:r>
+        <w:rPr>
+          <w:rFonts w:ascii="Arial" w:eastAsia="Arial" w:hAnsi="Arial" w:cs="Arial"/>
+          <w:sz w:val="22"/>
+          <w:szCs w:val="22"/>
+        </w:rPr>
+        <w:t>webGL</w:t>
+      </w:r>
+      <w:proofErr w:type="spellEnd"/>
+      <w:r>
+        <w:rPr>
+          <w:rFonts w:ascii="Arial" w:eastAsia="Arial" w:hAnsi="Arial" w:cs="Arial"/>
+          <w:sz w:val="22"/>
+          <w:szCs w:val="22"/>
+        </w:rPr>
+        <w:t>, MAC OS X</w:t>
       </w:r>
       <w:r>
         <w:rPr>
@@ -2299,8 +2428,27 @@
           <w:sz w:val="22"/>
           <w:szCs w:val="22"/>
         </w:rPr>
-        <w:t xml:space="preserve"> git utilizando o servidor </w:t>
-      </w:r>
+        <w:t xml:space="preserve"> </w:t>
+      </w:r>
+      <w:proofErr w:type="spellStart"/>
+      <w:r>
+        <w:rPr>
+          <w:rFonts w:ascii="Arial" w:eastAsia="Arial" w:hAnsi="Arial" w:cs="Arial"/>
+          <w:sz w:val="22"/>
+          <w:szCs w:val="22"/>
+        </w:rPr>
+        <w:t>git</w:t>
+      </w:r>
+      <w:proofErr w:type="spellEnd"/>
+      <w:r>
+        <w:rPr>
+          <w:rFonts w:ascii="Arial" w:eastAsia="Arial" w:hAnsi="Arial" w:cs="Arial"/>
+          <w:sz w:val="22"/>
+          <w:szCs w:val="22"/>
+        </w:rPr>
+        <w:t xml:space="preserve"> utilizando o servidor </w:t>
+      </w:r>
+      <w:proofErr w:type="spellStart"/>
       <w:r>
         <w:rPr>
           <w:rFonts w:ascii="Arial" w:eastAsia="Arial" w:hAnsi="Arial" w:cs="Arial"/>
@@ -2309,6 +2457,7 @@
         </w:rPr>
         <w:t>Github</w:t>
       </w:r>
+      <w:proofErr w:type="spellEnd"/>
       <w:r>
         <w:rPr>
           <w:rFonts w:ascii="Arial" w:eastAsia="Arial" w:hAnsi="Arial" w:cs="Arial"/>
@@ -2368,7 +2517,29 @@
           <w:szCs w:val="22"/>
           <w:highlight w:val="yellow"/>
         </w:rPr>
-        <w:t xml:space="preserve"> Checklist de funcionalidades do jogo:</w:t>
+        <w:t xml:space="preserve"> </w:t>
+      </w:r>
+      <w:proofErr w:type="spellStart"/>
+      <w:r>
+        <w:rPr>
+          <w:rFonts w:ascii="Arial" w:eastAsia="Arial" w:hAnsi="Arial" w:cs="Arial"/>
+          <w:b/>
+          <w:sz w:val="22"/>
+          <w:szCs w:val="22"/>
+          <w:highlight w:val="yellow"/>
+        </w:rPr>
+        <w:t>Checklist</w:t>
+      </w:r>
+      <w:proofErr w:type="spellEnd"/>
+      <w:r>
+        <w:rPr>
+          <w:rFonts w:ascii="Arial" w:eastAsia="Arial" w:hAnsi="Arial" w:cs="Arial"/>
+          <w:b/>
+          <w:sz w:val="22"/>
+          <w:szCs w:val="22"/>
+          <w:highlight w:val="yellow"/>
+        </w:rPr>
+        <w:t xml:space="preserve"> de funcionalidades do jogo:</w:t>
       </w:r>
     </w:p>
     <w:p>
@@ -2602,8 +2773,19 @@
           <w:szCs w:val="20"/>
           <w:highlight w:val="yellow"/>
         </w:rPr>
-        <w:t>Abrir janela popup</w:t>
-      </w:r>
+        <w:t xml:space="preserve">Abrir janela </w:t>
+      </w:r>
+      <w:proofErr w:type="spellStart"/>
+      <w:r>
+        <w:rPr>
+          <w:rFonts w:ascii="Arial" w:eastAsia="Arial" w:hAnsi="Arial" w:cs="Arial"/>
+          <w:sz w:val="20"/>
+          <w:szCs w:val="20"/>
+          <w:highlight w:val="yellow"/>
+        </w:rPr>
+        <w:t>popup</w:t>
+      </w:r>
+      <w:proofErr w:type="spellEnd"/>
     </w:p>
     <w:p>
       <w:pPr>
@@ -2888,8 +3070,19 @@
           <w:szCs w:val="20"/>
           <w:highlight w:val="yellow"/>
         </w:rPr>
-        <w:t>Botão fechar janela popup</w:t>
-      </w:r>
+        <w:t xml:space="preserve">Botão fechar janela </w:t>
+      </w:r>
+      <w:proofErr w:type="spellStart"/>
+      <w:r>
+        <w:rPr>
+          <w:rFonts w:ascii="Arial" w:eastAsia="Arial" w:hAnsi="Arial" w:cs="Arial"/>
+          <w:sz w:val="20"/>
+          <w:szCs w:val="20"/>
+          <w:highlight w:val="yellow"/>
+        </w:rPr>
+        <w:t>popup</w:t>
+      </w:r>
+      <w:proofErr w:type="spellEnd"/>
     </w:p>
     <w:p>
       <w:pPr>
@@ -3907,7 +4100,47 @@
           <w:sz w:val="22"/>
           <w:szCs w:val="22"/>
         </w:rPr>
-        <w:t xml:space="preserve"> Clicker Heroes:</w:t>
+        <w:t xml:space="preserve"> </w:t>
+      </w:r>
+      <w:proofErr w:type="spellStart"/>
+      <w:r>
+        <w:rPr>
+          <w:rFonts w:ascii="Arial" w:eastAsia="Arial" w:hAnsi="Arial" w:cs="Arial"/>
+          <w:b/>
+          <w:sz w:val="22"/>
+          <w:szCs w:val="22"/>
+        </w:rPr>
+        <w:t>Clicker</w:t>
+      </w:r>
+      <w:proofErr w:type="spellEnd"/>
+      <w:r>
+        <w:rPr>
+          <w:rFonts w:ascii="Arial" w:eastAsia="Arial" w:hAnsi="Arial" w:cs="Arial"/>
+          <w:b/>
+          <w:sz w:val="22"/>
+          <w:szCs w:val="22"/>
+        </w:rPr>
+        <w:t xml:space="preserve"> </w:t>
+      </w:r>
+      <w:proofErr w:type="spellStart"/>
+      <w:r>
+        <w:rPr>
+          <w:rFonts w:ascii="Arial" w:eastAsia="Arial" w:hAnsi="Arial" w:cs="Arial"/>
+          <w:b/>
+          <w:sz w:val="22"/>
+          <w:szCs w:val="22"/>
+        </w:rPr>
+        <w:t>Heroes</w:t>
+      </w:r>
+      <w:proofErr w:type="spellEnd"/>
+      <w:r>
+        <w:rPr>
+          <w:rFonts w:ascii="Arial" w:eastAsia="Arial" w:hAnsi="Arial" w:cs="Arial"/>
+          <w:b/>
+          <w:sz w:val="22"/>
+          <w:szCs w:val="22"/>
+        </w:rPr>
+        <w:t>:</w:t>
       </w:r>
     </w:p>
     <w:p>
@@ -4064,7 +4297,223 @@
           <w:sz w:val="16"/>
           <w:szCs w:val="16"/>
         </w:rPr>
-        <w:t>GEE, J. P. (2003). What video games have to teach us about learning and literacy. New York: Palgrave/Macmillan.</w:t>
+        <w:t xml:space="preserve">GEE, J. P. (2003). </w:t>
+      </w:r>
+      <w:proofErr w:type="spellStart"/>
+      <w:r>
+        <w:rPr>
+          <w:rFonts w:ascii="Arial" w:eastAsia="Arial" w:hAnsi="Arial" w:cs="Arial"/>
+          <w:sz w:val="16"/>
+          <w:szCs w:val="16"/>
+        </w:rPr>
+        <w:t>What</w:t>
+      </w:r>
+      <w:proofErr w:type="spellEnd"/>
+      <w:r>
+        <w:rPr>
+          <w:rFonts w:ascii="Arial" w:eastAsia="Arial" w:hAnsi="Arial" w:cs="Arial"/>
+          <w:sz w:val="16"/>
+          <w:szCs w:val="16"/>
+        </w:rPr>
+        <w:t xml:space="preserve"> </w:t>
+      </w:r>
+      <w:proofErr w:type="spellStart"/>
+      <w:r>
+        <w:rPr>
+          <w:rFonts w:ascii="Arial" w:eastAsia="Arial" w:hAnsi="Arial" w:cs="Arial"/>
+          <w:sz w:val="16"/>
+          <w:szCs w:val="16"/>
+        </w:rPr>
+        <w:t>video</w:t>
+      </w:r>
+      <w:proofErr w:type="spellEnd"/>
+      <w:r>
+        <w:rPr>
+          <w:rFonts w:ascii="Arial" w:eastAsia="Arial" w:hAnsi="Arial" w:cs="Arial"/>
+          <w:sz w:val="16"/>
+          <w:szCs w:val="16"/>
+        </w:rPr>
+        <w:t xml:space="preserve"> games </w:t>
+      </w:r>
+      <w:proofErr w:type="spellStart"/>
+      <w:r>
+        <w:rPr>
+          <w:rFonts w:ascii="Arial" w:eastAsia="Arial" w:hAnsi="Arial" w:cs="Arial"/>
+          <w:sz w:val="16"/>
+          <w:szCs w:val="16"/>
+        </w:rPr>
+        <w:t>have</w:t>
+      </w:r>
+      <w:proofErr w:type="spellEnd"/>
+      <w:r>
+        <w:rPr>
+          <w:rFonts w:ascii="Arial" w:eastAsia="Arial" w:hAnsi="Arial" w:cs="Arial"/>
+          <w:sz w:val="16"/>
+          <w:szCs w:val="16"/>
+        </w:rPr>
+        <w:t xml:space="preserve"> </w:t>
+      </w:r>
+      <w:proofErr w:type="spellStart"/>
+      <w:r>
+        <w:rPr>
+          <w:rFonts w:ascii="Arial" w:eastAsia="Arial" w:hAnsi="Arial" w:cs="Arial"/>
+          <w:sz w:val="16"/>
+          <w:szCs w:val="16"/>
+        </w:rPr>
+        <w:t>to</w:t>
+      </w:r>
+      <w:proofErr w:type="spellEnd"/>
+      <w:r>
+        <w:rPr>
+          <w:rFonts w:ascii="Arial" w:eastAsia="Arial" w:hAnsi="Arial" w:cs="Arial"/>
+          <w:sz w:val="16"/>
+          <w:szCs w:val="16"/>
+        </w:rPr>
+        <w:t xml:space="preserve"> </w:t>
+      </w:r>
+      <w:proofErr w:type="spellStart"/>
+      <w:r>
+        <w:rPr>
+          <w:rFonts w:ascii="Arial" w:eastAsia="Arial" w:hAnsi="Arial" w:cs="Arial"/>
+          <w:sz w:val="16"/>
+          <w:szCs w:val="16"/>
+        </w:rPr>
+        <w:t>teach</w:t>
+      </w:r>
+      <w:proofErr w:type="spellEnd"/>
+      <w:r>
+        <w:rPr>
+          <w:rFonts w:ascii="Arial" w:eastAsia="Arial" w:hAnsi="Arial" w:cs="Arial"/>
+          <w:sz w:val="16"/>
+          <w:szCs w:val="16"/>
+        </w:rPr>
+        <w:t xml:space="preserve"> </w:t>
+      </w:r>
+      <w:proofErr w:type="spellStart"/>
+      <w:r>
+        <w:rPr>
+          <w:rFonts w:ascii="Arial" w:eastAsia="Arial" w:hAnsi="Arial" w:cs="Arial"/>
+          <w:sz w:val="16"/>
+          <w:szCs w:val="16"/>
+        </w:rPr>
+        <w:t>us</w:t>
+      </w:r>
+      <w:proofErr w:type="spellEnd"/>
+      <w:r>
+        <w:rPr>
+          <w:rFonts w:ascii="Arial" w:eastAsia="Arial" w:hAnsi="Arial" w:cs="Arial"/>
+          <w:sz w:val="16"/>
+          <w:szCs w:val="16"/>
+        </w:rPr>
+        <w:t xml:space="preserve"> </w:t>
+      </w:r>
+      <w:proofErr w:type="spellStart"/>
+      <w:r>
+        <w:rPr>
+          <w:rFonts w:ascii="Arial" w:eastAsia="Arial" w:hAnsi="Arial" w:cs="Arial"/>
+          <w:sz w:val="16"/>
+          <w:szCs w:val="16"/>
+        </w:rPr>
+        <w:t>about</w:t>
+      </w:r>
+      <w:proofErr w:type="spellEnd"/>
+      <w:r>
+        <w:rPr>
+          <w:rFonts w:ascii="Arial" w:eastAsia="Arial" w:hAnsi="Arial" w:cs="Arial"/>
+          <w:sz w:val="16"/>
+          <w:szCs w:val="16"/>
+        </w:rPr>
+        <w:t xml:space="preserve"> </w:t>
+      </w:r>
+      <w:proofErr w:type="spellStart"/>
+      <w:r>
+        <w:rPr>
+          <w:rFonts w:ascii="Arial" w:eastAsia="Arial" w:hAnsi="Arial" w:cs="Arial"/>
+          <w:sz w:val="16"/>
+          <w:szCs w:val="16"/>
+        </w:rPr>
+        <w:t>learning</w:t>
+      </w:r>
+      <w:proofErr w:type="spellEnd"/>
+      <w:r>
+        <w:rPr>
+          <w:rFonts w:ascii="Arial" w:eastAsia="Arial" w:hAnsi="Arial" w:cs="Arial"/>
+          <w:sz w:val="16"/>
+          <w:szCs w:val="16"/>
+        </w:rPr>
+        <w:t xml:space="preserve"> </w:t>
+      </w:r>
+      <w:proofErr w:type="spellStart"/>
+      <w:r>
+        <w:rPr>
+          <w:rFonts w:ascii="Arial" w:eastAsia="Arial" w:hAnsi="Arial" w:cs="Arial"/>
+          <w:sz w:val="16"/>
+          <w:szCs w:val="16"/>
+        </w:rPr>
+        <w:t>and</w:t>
+      </w:r>
+      <w:proofErr w:type="spellEnd"/>
+      <w:r>
+        <w:rPr>
+          <w:rFonts w:ascii="Arial" w:eastAsia="Arial" w:hAnsi="Arial" w:cs="Arial"/>
+          <w:sz w:val="16"/>
+          <w:szCs w:val="16"/>
+        </w:rPr>
+        <w:t xml:space="preserve"> </w:t>
+      </w:r>
+      <w:proofErr w:type="spellStart"/>
+      <w:r>
+        <w:rPr>
+          <w:rFonts w:ascii="Arial" w:eastAsia="Arial" w:hAnsi="Arial" w:cs="Arial"/>
+          <w:sz w:val="16"/>
+          <w:szCs w:val="16"/>
+        </w:rPr>
+        <w:t>literacy</w:t>
+      </w:r>
+      <w:proofErr w:type="spellEnd"/>
+      <w:r>
+        <w:rPr>
+          <w:rFonts w:ascii="Arial" w:eastAsia="Arial" w:hAnsi="Arial" w:cs="Arial"/>
+          <w:sz w:val="16"/>
+          <w:szCs w:val="16"/>
+        </w:rPr>
+        <w:t xml:space="preserve">. New York: </w:t>
+      </w:r>
+      <w:proofErr w:type="spellStart"/>
+      <w:r>
+        <w:rPr>
+          <w:rFonts w:ascii="Arial" w:eastAsia="Arial" w:hAnsi="Arial" w:cs="Arial"/>
+          <w:sz w:val="16"/>
+          <w:szCs w:val="16"/>
+        </w:rPr>
+        <w:t>Palgrave</w:t>
+      </w:r>
+      <w:proofErr w:type="spellEnd"/>
+      <w:r>
+        <w:rPr>
+          <w:rFonts w:ascii="Arial" w:eastAsia="Arial" w:hAnsi="Arial" w:cs="Arial"/>
+          <w:sz w:val="16"/>
+          <w:szCs w:val="16"/>
+        </w:rPr>
+        <w:t>/</w:t>
+      </w:r>
+      <w:proofErr w:type="spellStart"/>
+      <w:r>
+        <w:rPr>
+          <w:rFonts w:ascii="Arial" w:eastAsia="Arial" w:hAnsi="Arial" w:cs="Arial"/>
+          <w:sz w:val="16"/>
+          <w:szCs w:val="16"/>
+        </w:rPr>
+        <w:t>Macmillan</w:t>
+      </w:r>
+      <w:proofErr w:type="spellEnd"/>
+      <w:r>
+        <w:rPr>
+          <w:rFonts w:ascii="Arial" w:eastAsia="Arial" w:hAnsi="Arial" w:cs="Arial"/>
+          <w:sz w:val="16"/>
+          <w:szCs w:val="16"/>
+        </w:rPr>
+        <w:t>.</w:t>
       </w:r>
     </w:p>
     <w:p>
@@ -4088,7 +4537,151 @@
           <w:sz w:val="16"/>
           <w:szCs w:val="16"/>
         </w:rPr>
-        <w:t>GEE, J. (2006). Why Game Studies Now? Video Games: A New Art Form, Sage Publications.</w:t>
+        <w:t xml:space="preserve">GEE, J. (2006). </w:t>
+      </w:r>
+      <w:proofErr w:type="spellStart"/>
+      <w:r>
+        <w:rPr>
+          <w:rFonts w:ascii="Arial" w:eastAsia="Arial" w:hAnsi="Arial" w:cs="Arial"/>
+          <w:sz w:val="16"/>
+          <w:szCs w:val="16"/>
+        </w:rPr>
+        <w:t>Why</w:t>
+      </w:r>
+      <w:proofErr w:type="spellEnd"/>
+      <w:r>
+        <w:rPr>
+          <w:rFonts w:ascii="Arial" w:eastAsia="Arial" w:hAnsi="Arial" w:cs="Arial"/>
+          <w:sz w:val="16"/>
+          <w:szCs w:val="16"/>
+        </w:rPr>
+        <w:t xml:space="preserve"> Game </w:t>
+      </w:r>
+      <w:proofErr w:type="spellStart"/>
+      <w:r>
+        <w:rPr>
+          <w:rFonts w:ascii="Arial" w:eastAsia="Arial" w:hAnsi="Arial" w:cs="Arial"/>
+          <w:sz w:val="16"/>
+          <w:szCs w:val="16"/>
+        </w:rPr>
+        <w:t>Studies</w:t>
+      </w:r>
+      <w:proofErr w:type="spellEnd"/>
+      <w:r>
+        <w:rPr>
+          <w:rFonts w:ascii="Arial" w:eastAsia="Arial" w:hAnsi="Arial" w:cs="Arial"/>
+          <w:sz w:val="16"/>
+          <w:szCs w:val="16"/>
+        </w:rPr>
+        <w:t xml:space="preserve"> </w:t>
+      </w:r>
+      <w:proofErr w:type="spellStart"/>
+      <w:r>
+        <w:rPr>
+          <w:rFonts w:ascii="Arial" w:eastAsia="Arial" w:hAnsi="Arial" w:cs="Arial"/>
+          <w:sz w:val="16"/>
+          <w:szCs w:val="16"/>
+        </w:rPr>
+        <w:t>Now</w:t>
+      </w:r>
+      <w:proofErr w:type="spellEnd"/>
+      <w:r>
+        <w:rPr>
+          <w:rFonts w:ascii="Arial" w:eastAsia="Arial" w:hAnsi="Arial" w:cs="Arial"/>
+          <w:sz w:val="16"/>
+          <w:szCs w:val="16"/>
+        </w:rPr>
+        <w:t xml:space="preserve">? </w:t>
+      </w:r>
+      <w:proofErr w:type="spellStart"/>
+      <w:r>
+        <w:rPr>
+          <w:rFonts w:ascii="Arial" w:eastAsia="Arial" w:hAnsi="Arial" w:cs="Arial"/>
+          <w:sz w:val="16"/>
+          <w:szCs w:val="16"/>
+        </w:rPr>
+        <w:t>Video</w:t>
+      </w:r>
+      <w:proofErr w:type="spellEnd"/>
+      <w:r>
+        <w:rPr>
+          <w:rFonts w:ascii="Arial" w:eastAsia="Arial" w:hAnsi="Arial" w:cs="Arial"/>
+          <w:sz w:val="16"/>
+          <w:szCs w:val="16"/>
+        </w:rPr>
+        <w:t xml:space="preserve"> Games: A New </w:t>
+      </w:r>
+      <w:proofErr w:type="spellStart"/>
+      <w:r>
+        <w:rPr>
+          <w:rFonts w:ascii="Arial" w:eastAsia="Arial" w:hAnsi="Arial" w:cs="Arial"/>
+          <w:sz w:val="16"/>
+          <w:szCs w:val="16"/>
+        </w:rPr>
+        <w:t>Art</w:t>
+      </w:r>
+      <w:proofErr w:type="spellEnd"/>
+      <w:r>
+        <w:rPr>
+          <w:rFonts w:ascii="Arial" w:eastAsia="Arial" w:hAnsi="Arial" w:cs="Arial"/>
+          <w:sz w:val="16"/>
+          <w:szCs w:val="16"/>
+        </w:rPr>
+        <w:t xml:space="preserve"> </w:t>
+      </w:r>
+      <w:proofErr w:type="spellStart"/>
+      <w:r>
+        <w:rPr>
+          <w:rFonts w:ascii="Arial" w:eastAsia="Arial" w:hAnsi="Arial" w:cs="Arial"/>
+          <w:sz w:val="16"/>
+          <w:szCs w:val="16"/>
+        </w:rPr>
+        <w:t>Form</w:t>
+      </w:r>
+      <w:proofErr w:type="spellEnd"/>
+      <w:r>
+        <w:rPr>
+          <w:rFonts w:ascii="Arial" w:eastAsia="Arial" w:hAnsi="Arial" w:cs="Arial"/>
+          <w:sz w:val="16"/>
+          <w:szCs w:val="16"/>
+        </w:rPr>
+        <w:t xml:space="preserve">, </w:t>
+      </w:r>
+      <w:proofErr w:type="spellStart"/>
+      <w:r>
+        <w:rPr>
+          <w:rFonts w:ascii="Arial" w:eastAsia="Arial" w:hAnsi="Arial" w:cs="Arial"/>
+          <w:sz w:val="16"/>
+          <w:szCs w:val="16"/>
+        </w:rPr>
+        <w:t>Sage</w:t>
+      </w:r>
+      <w:proofErr w:type="spellEnd"/>
+      <w:r>
+        <w:rPr>
+          <w:rFonts w:ascii="Arial" w:eastAsia="Arial" w:hAnsi="Arial" w:cs="Arial"/>
+          <w:sz w:val="16"/>
+          <w:szCs w:val="16"/>
+        </w:rPr>
+        <w:t xml:space="preserve"> </w:t>
+      </w:r>
+      <w:proofErr w:type="spellStart"/>
+      <w:r>
+        <w:rPr>
+          <w:rFonts w:ascii="Arial" w:eastAsia="Arial" w:hAnsi="Arial" w:cs="Arial"/>
+          <w:sz w:val="16"/>
+          <w:szCs w:val="16"/>
+        </w:rPr>
+        <w:t>Publications</w:t>
+      </w:r>
+      <w:proofErr w:type="spellEnd"/>
+      <w:r>
+        <w:rPr>
+          <w:rFonts w:ascii="Arial" w:eastAsia="Arial" w:hAnsi="Arial" w:cs="Arial"/>
+          <w:sz w:val="16"/>
+          <w:szCs w:val="16"/>
+        </w:rPr>
+        <w:t>.</w:t>
       </w:r>
     </w:p>
     <w:p>
@@ -4112,7 +4705,79 @@
           <w:sz w:val="16"/>
           <w:szCs w:val="16"/>
         </w:rPr>
-        <w:t>SCHELL, J. (2011) The Art of Game Design the Original Book. Elsevier.</w:t>
+        <w:t xml:space="preserve">SCHELL, J. (2011) The </w:t>
+      </w:r>
+      <w:proofErr w:type="spellStart"/>
+      <w:r>
+        <w:rPr>
+          <w:rFonts w:ascii="Arial" w:eastAsia="Arial" w:hAnsi="Arial" w:cs="Arial"/>
+          <w:sz w:val="16"/>
+          <w:szCs w:val="16"/>
+        </w:rPr>
+        <w:t>Art</w:t>
+      </w:r>
+      <w:proofErr w:type="spellEnd"/>
+      <w:r>
+        <w:rPr>
+          <w:rFonts w:ascii="Arial" w:eastAsia="Arial" w:hAnsi="Arial" w:cs="Arial"/>
+          <w:sz w:val="16"/>
+          <w:szCs w:val="16"/>
+        </w:rPr>
+        <w:t xml:space="preserve"> </w:t>
+      </w:r>
+      <w:proofErr w:type="spellStart"/>
+      <w:r>
+        <w:rPr>
+          <w:rFonts w:ascii="Arial" w:eastAsia="Arial" w:hAnsi="Arial" w:cs="Arial"/>
+          <w:sz w:val="16"/>
+          <w:szCs w:val="16"/>
+        </w:rPr>
+        <w:t>of</w:t>
+      </w:r>
+      <w:proofErr w:type="spellEnd"/>
+      <w:r>
+        <w:rPr>
+          <w:rFonts w:ascii="Arial" w:eastAsia="Arial" w:hAnsi="Arial" w:cs="Arial"/>
+          <w:sz w:val="16"/>
+          <w:szCs w:val="16"/>
+        </w:rPr>
+        <w:t xml:space="preserve"> Game Design </w:t>
+      </w:r>
+      <w:proofErr w:type="spellStart"/>
+      <w:r>
+        <w:rPr>
+          <w:rFonts w:ascii="Arial" w:eastAsia="Arial" w:hAnsi="Arial" w:cs="Arial"/>
+          <w:sz w:val="16"/>
+          <w:szCs w:val="16"/>
+        </w:rPr>
+        <w:t>the</w:t>
+      </w:r>
+      <w:proofErr w:type="spellEnd"/>
+      <w:r>
+        <w:rPr>
+          <w:rFonts w:ascii="Arial" w:eastAsia="Arial" w:hAnsi="Arial" w:cs="Arial"/>
+          <w:sz w:val="16"/>
+          <w:szCs w:val="16"/>
+        </w:rPr>
+        <w:t xml:space="preserve"> Original Book. </w:t>
+      </w:r>
+      <w:proofErr w:type="spellStart"/>
+      <w:r>
+        <w:rPr>
+          <w:rFonts w:ascii="Arial" w:eastAsia="Arial" w:hAnsi="Arial" w:cs="Arial"/>
+          <w:sz w:val="16"/>
+          <w:szCs w:val="16"/>
+        </w:rPr>
+        <w:t>Elsevier</w:t>
+      </w:r>
+      <w:proofErr w:type="spellEnd"/>
+      <w:r>
+        <w:rPr>
+          <w:rFonts w:ascii="Arial" w:eastAsia="Arial" w:hAnsi="Arial" w:cs="Arial"/>
+          <w:sz w:val="16"/>
+          <w:szCs w:val="16"/>
+        </w:rPr>
+        <w:t>.</w:t>
       </w:r>
     </w:p>
     <w:p>
@@ -4136,7 +4801,97 @@
           <w:sz w:val="16"/>
           <w:szCs w:val="16"/>
         </w:rPr>
-        <w:t>STACEY P., NANDHAKUMAR J. (2008). Opening Up to Agile Games Development.</w:t>
+        <w:t xml:space="preserve">STACEY P., NANDHAKUMAR J. (2008). </w:t>
+      </w:r>
+      <w:proofErr w:type="spellStart"/>
+      <w:r>
+        <w:rPr>
+          <w:rFonts w:ascii="Arial" w:eastAsia="Arial" w:hAnsi="Arial" w:cs="Arial"/>
+          <w:sz w:val="16"/>
+          <w:szCs w:val="16"/>
+        </w:rPr>
+        <w:t>Opening</w:t>
+      </w:r>
+      <w:proofErr w:type="spellEnd"/>
+      <w:r>
+        <w:rPr>
+          <w:rFonts w:ascii="Arial" w:eastAsia="Arial" w:hAnsi="Arial" w:cs="Arial"/>
+          <w:sz w:val="16"/>
+          <w:szCs w:val="16"/>
+        </w:rPr>
+        <w:t xml:space="preserve"> </w:t>
+      </w:r>
+      <w:proofErr w:type="spellStart"/>
+      <w:r>
+        <w:rPr>
+          <w:rFonts w:ascii="Arial" w:eastAsia="Arial" w:hAnsi="Arial" w:cs="Arial"/>
+          <w:sz w:val="16"/>
+          <w:szCs w:val="16"/>
+        </w:rPr>
+        <w:t>Up</w:t>
+      </w:r>
+      <w:proofErr w:type="spellEnd"/>
+      <w:r>
+        <w:rPr>
+          <w:rFonts w:ascii="Arial" w:eastAsia="Arial" w:hAnsi="Arial" w:cs="Arial"/>
+          <w:sz w:val="16"/>
+          <w:szCs w:val="16"/>
+        </w:rPr>
+        <w:t xml:space="preserve"> </w:t>
+      </w:r>
+      <w:proofErr w:type="spellStart"/>
+      <w:r>
+        <w:rPr>
+          <w:rFonts w:ascii="Arial" w:eastAsia="Arial" w:hAnsi="Arial" w:cs="Arial"/>
+          <w:sz w:val="16"/>
+          <w:szCs w:val="16"/>
+        </w:rPr>
+        <w:t>to</w:t>
+      </w:r>
+      <w:proofErr w:type="spellEnd"/>
+      <w:r>
+        <w:rPr>
+          <w:rFonts w:ascii="Arial" w:eastAsia="Arial" w:hAnsi="Arial" w:cs="Arial"/>
+          <w:sz w:val="16"/>
+          <w:szCs w:val="16"/>
+        </w:rPr>
+        <w:t xml:space="preserve"> </w:t>
+      </w:r>
+      <w:proofErr w:type="spellStart"/>
+      <w:r>
+        <w:rPr>
+          <w:rFonts w:ascii="Arial" w:eastAsia="Arial" w:hAnsi="Arial" w:cs="Arial"/>
+          <w:sz w:val="16"/>
+          <w:szCs w:val="16"/>
+        </w:rPr>
+        <w:t>Agile</w:t>
+      </w:r>
+      <w:proofErr w:type="spellEnd"/>
+      <w:r>
+        <w:rPr>
+          <w:rFonts w:ascii="Arial" w:eastAsia="Arial" w:hAnsi="Arial" w:cs="Arial"/>
+          <w:sz w:val="16"/>
+          <w:szCs w:val="16"/>
+        </w:rPr>
+        <w:t xml:space="preserve"> Games </w:t>
+      </w:r>
+      <w:proofErr w:type="spellStart"/>
+      <w:r>
+        <w:rPr>
+          <w:rFonts w:ascii="Arial" w:eastAsia="Arial" w:hAnsi="Arial" w:cs="Arial"/>
+          <w:sz w:val="16"/>
+          <w:szCs w:val="16"/>
+        </w:rPr>
+        <w:t>Development</w:t>
+      </w:r>
+      <w:proofErr w:type="spellEnd"/>
+      <w:r>
+        <w:rPr>
+          <w:rFonts w:ascii="Arial" w:eastAsia="Arial" w:hAnsi="Arial" w:cs="Arial"/>
+          <w:sz w:val="16"/>
+          <w:szCs w:val="16"/>
+        </w:rPr>
+        <w:t>.</w:t>
       </w:r>
     </w:p>
     <w:p>

</xml_diff>